<commit_message>
usecase description 빠진 내용 추가함
</commit_message>
<xml_diff>
--- a/17_과제2-1.docx
+++ b/17_과제2-1.docx
@@ -125,6 +125,7 @@
         </w:rPr>
         <w:t xml:space="preserve">B658031 </w:t>
       </w:r>
+      <w:proofErr w:type="spellStart"/>
       <w:r>
         <w:rPr>
           <w:rFonts w:hint="eastAsia"/>
@@ -132,6 +133,7 @@
         </w:rPr>
         <w:t>이태경</w:t>
       </w:r>
+      <w:proofErr w:type="spellEnd"/>
     </w:p>
     <w:p>
       <w:pPr>
@@ -181,6 +183,7 @@
         </w:rPr>
         <w:t xml:space="preserve"> </w:t>
       </w:r>
+      <w:proofErr w:type="spellStart"/>
       <w:r>
         <w:rPr>
           <w:rFonts w:hint="eastAsia"/>
@@ -188,6 +191,7 @@
         </w:rPr>
         <w:t>신유현</w:t>
       </w:r>
+      <w:proofErr w:type="spellEnd"/>
     </w:p>
     <w:p>
       <w:pPr>
@@ -325,12 +329,14 @@
         </w:rPr>
         <w:t xml:space="preserve"> </w:t>
       </w:r>
+      <w:proofErr w:type="spellStart"/>
       <w:r>
         <w:rPr>
           <w:lang w:eastAsia="ko-KR"/>
         </w:rPr>
         <w:t>usecase</w:t>
       </w:r>
+      <w:proofErr w:type="spellEnd"/>
       <w:r>
         <w:rPr>
           <w:rFonts w:hint="eastAsia"/>
@@ -379,12 +385,14 @@
         </w:rPr>
         <w:t xml:space="preserve"> </w:t>
       </w:r>
+      <w:proofErr w:type="spellStart"/>
       <w:r>
         <w:rPr>
           <w:lang w:eastAsia="ko-KR"/>
         </w:rPr>
         <w:t>usecase</w:t>
       </w:r>
+      <w:proofErr w:type="spellEnd"/>
       <w:r>
         <w:rPr>
           <w:rFonts w:hint="eastAsia"/>
@@ -676,6 +684,7 @@
         </w:rPr>
         <w:t xml:space="preserve"> </w:t>
       </w:r>
+      <w:proofErr w:type="spellStart"/>
       <w:r>
         <w:rPr>
           <w:sz w:val="32"/>
@@ -684,6 +693,7 @@
         </w:rPr>
         <w:t>usecase</w:t>
       </w:r>
+      <w:proofErr w:type="spellEnd"/>
     </w:p>
     <w:tbl>
       <w:tblPr>
@@ -711,6 +721,7 @@
                 <w:lang w:eastAsia="ko-KR"/>
               </w:rPr>
             </w:pPr>
+            <w:proofErr w:type="spellStart"/>
             <w:r>
               <w:rPr>
                 <w:rFonts w:hint="eastAsia"/>
@@ -718,6 +729,7 @@
               </w:rPr>
               <w:t>이태경</w:t>
             </w:r>
+            <w:proofErr w:type="spellEnd"/>
           </w:p>
         </w:tc>
         <w:tc>
@@ -1073,6 +1085,91 @@
                 <w:rFonts w:hint="eastAsia"/>
               </w:rPr>
               <w:t>제</w:t>
+            </w:r>
+          </w:p>
+          <w:p>
+            <w:pPr>
+              <w:rPr>
+                <w:rFonts w:hint="eastAsia"/>
+                <w:lang w:eastAsia="ko-KR"/>
+              </w:rPr>
+            </w:pPr>
+            <w:r>
+              <w:t xml:space="preserve">l </w:t>
+            </w:r>
+            <w:r>
+              <w:rPr>
+                <w:rFonts w:hint="eastAsia"/>
+                <w:lang w:eastAsia="ko-KR"/>
+              </w:rPr>
+              <w:t>지원자</w:t>
+            </w:r>
+            <w:r>
+              <w:rPr>
+                <w:rFonts w:hint="eastAsia"/>
+                <w:lang w:eastAsia="ko-KR"/>
+              </w:rPr>
+              <w:t xml:space="preserve"> </w:t>
+            </w:r>
+            <w:r>
+              <w:rPr>
+                <w:rFonts w:hint="eastAsia"/>
+                <w:lang w:eastAsia="ko-KR"/>
+              </w:rPr>
+              <w:t>수</w:t>
+            </w:r>
+            <w:r>
+              <w:rPr>
+                <w:rFonts w:hint="eastAsia"/>
+                <w:lang w:eastAsia="ko-KR"/>
+              </w:rPr>
+              <w:t xml:space="preserve"> </w:t>
+            </w:r>
+            <w:r>
+              <w:rPr>
+                <w:rFonts w:hint="eastAsia"/>
+                <w:lang w:eastAsia="ko-KR"/>
+              </w:rPr>
+              <w:t>출력</w:t>
+            </w:r>
+            <w:r>
+              <w:br/>
+              <w:t xml:space="preserve">l </w:t>
+            </w:r>
+            <w:r>
+              <w:rPr>
+                <w:rFonts w:hint="eastAsia"/>
+                <w:lang w:eastAsia="ko-KR"/>
+              </w:rPr>
+              <w:t>지원</w:t>
+            </w:r>
+            <w:r>
+              <w:rPr>
+                <w:rFonts w:hint="eastAsia"/>
+                <w:lang w:eastAsia="ko-KR"/>
+              </w:rPr>
+              <w:t xml:space="preserve"> </w:t>
+            </w:r>
+            <w:r>
+              <w:rPr>
+                <w:rFonts w:hint="eastAsia"/>
+                <w:lang w:eastAsia="ko-KR"/>
+              </w:rPr>
+              <w:t>횟수</w:t>
+            </w:r>
+            <w:r>
+              <w:rPr>
+                <w:rFonts w:hint="eastAsia"/>
+                <w:lang w:eastAsia="ko-KR"/>
+              </w:rPr>
+              <w:t xml:space="preserve"> </w:t>
+            </w:r>
+            <w:r>
+              <w:rPr>
+                <w:rFonts w:hint="eastAsia"/>
+                <w:lang w:eastAsia="ko-KR"/>
+              </w:rPr>
+              <w:t>출력</w:t>
             </w:r>
           </w:p>
         </w:tc>
@@ -1127,8 +1224,18 @@
           <w:lang w:eastAsia="ko-KR"/>
         </w:rPr>
         <w:lastRenderedPageBreak/>
-        <w:t>initial Archtecture</w:t>
-      </w:r>
+        <w:t xml:space="preserve">initial </w:t>
+      </w:r>
+      <w:proofErr w:type="spellStart"/>
+      <w:r>
+        <w:rPr>
+          <w:sz w:val="32"/>
+          <w:szCs w:val="44"/>
+          <w:lang w:eastAsia="ko-KR"/>
+        </w:rPr>
+        <w:t>Archtecture</w:t>
+      </w:r>
+      <w:proofErr w:type="spellEnd"/>
     </w:p>
     <w:p>
       <w:pPr>
@@ -1285,6 +1392,7 @@
                 <w:lang w:eastAsia="ko-KR"/>
               </w:rPr>
             </w:pPr>
+            <w:proofErr w:type="spellStart"/>
             <w:r>
               <w:rPr>
                 <w:rFonts w:asciiTheme="majorEastAsia" w:eastAsiaTheme="majorEastAsia" w:hAnsiTheme="majorEastAsia" w:hint="eastAsia"/>
@@ -1301,6 +1409,7 @@
               </w:rPr>
               <w:t>equirments</w:t>
             </w:r>
+            <w:proofErr w:type="spellEnd"/>
           </w:p>
         </w:tc>
         <w:tc>
@@ -1380,7 +1489,25 @@
                 <w:szCs w:val="20"/>
                 <w:lang w:eastAsia="ko-KR"/>
               </w:rPr>
-              <w:t>사용자는 사용권한을 얻기 위해서 회원가입을 해야한다.</w:t>
+              <w:t xml:space="preserve">사용자는 사용권한을 얻기 위해서 회원가입을 </w:t>
+            </w:r>
+            <w:proofErr w:type="spellStart"/>
+            <w:r>
+              <w:rPr>
+                <w:rFonts w:asciiTheme="majorEastAsia" w:eastAsiaTheme="majorEastAsia" w:hAnsiTheme="majorEastAsia" w:hint="eastAsia"/>
+                <w:szCs w:val="20"/>
+                <w:lang w:eastAsia="ko-KR"/>
+              </w:rPr>
+              <w:t>해야한다</w:t>
+            </w:r>
+            <w:proofErr w:type="spellEnd"/>
+            <w:r>
+              <w:rPr>
+                <w:rFonts w:asciiTheme="majorEastAsia" w:eastAsiaTheme="majorEastAsia" w:hAnsiTheme="majorEastAsia" w:hint="eastAsia"/>
+                <w:szCs w:val="20"/>
+                <w:lang w:eastAsia="ko-KR"/>
+              </w:rPr>
+              <w:t>.</w:t>
             </w:r>
           </w:p>
         </w:tc>
@@ -1562,7 +1689,25 @@
                 <w:szCs w:val="20"/>
                 <w:lang w:eastAsia="ko-KR"/>
               </w:rPr>
-              <w:t>로 로그인 해야한다.</w:t>
+              <w:t xml:space="preserve">로 로그인 </w:t>
+            </w:r>
+            <w:proofErr w:type="spellStart"/>
+            <w:r>
+              <w:rPr>
+                <w:rFonts w:asciiTheme="majorEastAsia" w:eastAsiaTheme="majorEastAsia" w:hAnsiTheme="majorEastAsia" w:hint="eastAsia"/>
+                <w:szCs w:val="20"/>
+                <w:lang w:eastAsia="ko-KR"/>
+              </w:rPr>
+              <w:t>해야한다</w:t>
+            </w:r>
+            <w:proofErr w:type="spellEnd"/>
+            <w:r>
+              <w:rPr>
+                <w:rFonts w:asciiTheme="majorEastAsia" w:eastAsiaTheme="majorEastAsia" w:hAnsiTheme="majorEastAsia" w:hint="eastAsia"/>
+                <w:szCs w:val="20"/>
+                <w:lang w:eastAsia="ko-KR"/>
+              </w:rPr>
+              <w:t>.</w:t>
             </w:r>
           </w:p>
         </w:tc>
@@ -3009,8 +3154,18 @@
           <w:szCs w:val="44"/>
           <w:lang w:eastAsia="ko-KR"/>
         </w:rPr>
-        <w:t>se case diagram</w:t>
-      </w:r>
+        <w:t xml:space="preserve">se case </w:t>
+      </w:r>
+      <w:proofErr w:type="gramStart"/>
+      <w:r>
+        <w:rPr>
+          <w:sz w:val="32"/>
+          <w:szCs w:val="44"/>
+          <w:lang w:eastAsia="ko-KR"/>
+        </w:rPr>
+        <w:t>diagram</w:t>
+      </w:r>
+      <w:proofErr w:type="gramEnd"/>
     </w:p>
     <w:p>
       <w:pPr>
@@ -3022,6 +3177,7 @@
       </w:pPr>
       <w:r>
         <w:rPr>
+          <w:noProof/>
           <w:sz w:val="32"/>
           <w:szCs w:val="44"/>
           <w:lang w:eastAsia="ko-KR"/>
@@ -3156,6 +3312,7 @@
                 <w:lang w:eastAsia="ko-KR"/>
               </w:rPr>
             </w:pPr>
+            <w:proofErr w:type="spellStart"/>
             <w:r>
               <w:rPr>
                 <w:rFonts w:hint="eastAsia"/>
@@ -3169,6 +3326,7 @@
               </w:rPr>
               <w:t>escrition</w:t>
             </w:r>
+            <w:proofErr w:type="spellEnd"/>
           </w:p>
         </w:tc>
       </w:tr>
@@ -3864,8 +4022,18 @@
           <w:szCs w:val="44"/>
           <w:lang w:eastAsia="ko-KR"/>
         </w:rPr>
-        <w:t>se case description</w:t>
-      </w:r>
+        <w:t xml:space="preserve">se case </w:t>
+      </w:r>
+      <w:proofErr w:type="gramStart"/>
+      <w:r>
+        <w:rPr>
+          <w:sz w:val="32"/>
+          <w:szCs w:val="44"/>
+          <w:lang w:eastAsia="ko-KR"/>
+        </w:rPr>
+        <w:t>description</w:t>
+      </w:r>
+      <w:proofErr w:type="gramEnd"/>
     </w:p>
     <w:p>
       <w:pPr>
@@ -3938,7 +4106,6 @@
           <w:p>
             <w:pPr>
               <w:rPr>
-                <w:rFonts w:hint="eastAsia"/>
                 <w:lang w:eastAsia="ko-KR"/>
               </w:rPr>
             </w:pPr>
@@ -3978,7 +4145,6 @@
           <w:p>
             <w:pPr>
               <w:rPr>
-                <w:rFonts w:hint="eastAsia"/>
                 <w:lang w:eastAsia="ko-KR"/>
               </w:rPr>
             </w:pPr>
@@ -4041,21 +4207,14 @@
           <w:p>
             <w:pPr>
               <w:rPr>
-                <w:rFonts w:hint="eastAsia"/>
-                <w:lang w:eastAsia="ko-KR"/>
-              </w:rPr>
-            </w:pPr>
-            <w:r>
-              <w:rPr>
-                <w:lang w:eastAsia="ko-KR"/>
-              </w:rPr>
-              <w:t>2.</w:t>
-            </w:r>
-            <w:r>
-              <w:rPr>
-                <w:lang w:eastAsia="ko-KR"/>
-              </w:rPr>
-              <w:t xml:space="preserve"> </w:t>
+                <w:lang w:eastAsia="ko-KR"/>
+              </w:rPr>
+            </w:pPr>
+            <w:r>
+              <w:rPr>
+                <w:lang w:eastAsia="ko-KR"/>
+              </w:rPr>
+              <w:t xml:space="preserve">2. </w:t>
             </w:r>
             <w:r>
               <w:rPr>
@@ -4208,13 +4367,7 @@
               <w:rPr>
                 <w:lang w:eastAsia="ko-KR"/>
               </w:rPr>
-              <w:t>3</w:t>
-            </w:r>
-            <w:r>
-              <w:rPr>
-                <w:lang w:eastAsia="ko-KR"/>
-              </w:rPr>
-              <w:t xml:space="preserve">. </w:t>
+              <w:t xml:space="preserve">3. </w:t>
             </w:r>
             <w:r>
               <w:rPr>
@@ -4276,7 +4429,6 @@
           <w:p>
             <w:pPr>
               <w:rPr>
-                <w:rFonts w:hint="eastAsia"/>
                 <w:lang w:eastAsia="ko-KR"/>
               </w:rPr>
             </w:pPr>
@@ -4291,7 +4443,6 @@
           <w:p>
             <w:pPr>
               <w:rPr>
-                <w:rFonts w:hint="eastAsia"/>
                 <w:lang w:eastAsia="ko-KR"/>
               </w:rPr>
             </w:pPr>
@@ -4304,7 +4455,6 @@
           <w:p>
             <w:pPr>
               <w:rPr>
-                <w:rFonts w:hint="eastAsia"/>
                 <w:lang w:eastAsia="ko-KR"/>
               </w:rPr>
             </w:pPr>
@@ -4322,7 +4472,6 @@
     <w:p>
       <w:pPr>
         <w:rPr>
-          <w:rFonts w:hint="eastAsia"/>
           <w:lang w:eastAsia="ko-KR"/>
         </w:rPr>
       </w:pPr>
@@ -4418,7 +4567,6 @@
           <w:p>
             <w:pPr>
               <w:rPr>
-                <w:rFonts w:hint="eastAsia"/>
                 <w:lang w:eastAsia="ko-KR"/>
               </w:rPr>
             </w:pPr>
@@ -4431,7 +4579,6 @@
           <w:p>
             <w:pPr>
               <w:rPr>
-                <w:rFonts w:hint="eastAsia"/>
                 <w:lang w:eastAsia="ko-KR"/>
               </w:rPr>
             </w:pPr>
@@ -4494,21 +4641,14 @@
           <w:p>
             <w:pPr>
               <w:rPr>
-                <w:rFonts w:hint="eastAsia"/>
-                <w:lang w:eastAsia="ko-KR"/>
-              </w:rPr>
-            </w:pPr>
-            <w:r>
-              <w:rPr>
-                <w:lang w:eastAsia="ko-KR"/>
-              </w:rPr>
-              <w:t>2</w:t>
-            </w:r>
-            <w:r>
-              <w:rPr>
-                <w:lang w:eastAsia="ko-KR"/>
-              </w:rPr>
-              <w:t xml:space="preserve">. </w:t>
+                <w:lang w:eastAsia="ko-KR"/>
+              </w:rPr>
+            </w:pPr>
+            <w:r>
+              <w:rPr>
+                <w:lang w:eastAsia="ko-KR"/>
+              </w:rPr>
+              <w:t xml:space="preserve">2. </w:t>
             </w:r>
             <w:r>
               <w:rPr>
@@ -4689,7 +4829,6 @@
           <w:p>
             <w:pPr>
               <w:rPr>
-                <w:rFonts w:hint="eastAsia"/>
                 <w:lang w:eastAsia="ko-KR"/>
               </w:rPr>
             </w:pPr>
@@ -5020,7 +5159,6 @@
           <w:p>
             <w:pPr>
               <w:rPr>
-                <w:rFonts w:hint="eastAsia"/>
                 <w:lang w:eastAsia="ko-KR"/>
               </w:rPr>
             </w:pPr>
@@ -5083,21 +5221,14 @@
           <w:p>
             <w:pPr>
               <w:rPr>
-                <w:rFonts w:hint="eastAsia"/>
-                <w:lang w:eastAsia="ko-KR"/>
-              </w:rPr>
-            </w:pPr>
-            <w:r>
-              <w:rPr>
-                <w:lang w:eastAsia="ko-KR"/>
-              </w:rPr>
-              <w:t>2</w:t>
-            </w:r>
-            <w:r>
-              <w:rPr>
-                <w:lang w:eastAsia="ko-KR"/>
-              </w:rPr>
-              <w:t>.</w:t>
+                <w:lang w:eastAsia="ko-KR"/>
+              </w:rPr>
+            </w:pPr>
+            <w:r>
+              <w:rPr>
+                <w:lang w:eastAsia="ko-KR"/>
+              </w:rPr>
+              <w:t>2.</w:t>
             </w:r>
             <w:r>
               <w:rPr>
@@ -5162,21 +5293,14 @@
           <w:p>
             <w:pPr>
               <w:rPr>
-                <w:rFonts w:hint="eastAsia"/>
-                <w:lang w:eastAsia="ko-KR"/>
-              </w:rPr>
-            </w:pPr>
-            <w:r>
-              <w:rPr>
-                <w:lang w:eastAsia="ko-KR"/>
-              </w:rPr>
-              <w:t>3</w:t>
-            </w:r>
-            <w:r>
-              <w:rPr>
-                <w:lang w:eastAsia="ko-KR"/>
-              </w:rPr>
-              <w:t xml:space="preserve">. </w:t>
+                <w:lang w:eastAsia="ko-KR"/>
+              </w:rPr>
+            </w:pPr>
+            <w:r>
+              <w:rPr>
+                <w:lang w:eastAsia="ko-KR"/>
+              </w:rPr>
+              <w:t xml:space="preserve">3. </w:t>
             </w:r>
             <w:r>
               <w:rPr>
@@ -7455,7 +7579,6 @@
     <w:p>
       <w:pPr>
         <w:rPr>
-          <w:rFonts w:hint="eastAsia"/>
           <w:lang w:eastAsia="ko-KR"/>
         </w:rPr>
       </w:pPr>
@@ -7766,6 +7889,7 @@
               </w:rPr>
               <w:t>(</w:t>
             </w:r>
+            <w:proofErr w:type="gramStart"/>
             <w:r>
               <w:rPr>
                 <w:rFonts w:hint="eastAsia"/>
@@ -7787,6 +7911,7 @@
               </w:rPr>
               <w:t>마감일</w:t>
             </w:r>
+            <w:proofErr w:type="gramEnd"/>
             <w:r>
               <w:rPr>
                 <w:rFonts w:hint="eastAsia"/>
@@ -8106,6 +8231,7 @@
               </w:rPr>
               <w:t xml:space="preserve"> </w:t>
             </w:r>
+            <w:proofErr w:type="spellStart"/>
             <w:r>
               <w:rPr>
                 <w:rFonts w:hint="eastAsia"/>
@@ -8120,6 +8246,7 @@
               </w:rPr>
               <w:t>채용정보</w:t>
             </w:r>
+            <w:proofErr w:type="spellEnd"/>
             <w:r>
               <w:rPr>
                 <w:rFonts w:hint="eastAsia"/>
@@ -8847,13 +8974,6 @@
         <w:wordWrap/>
         <w:autoSpaceDE/>
         <w:autoSpaceDN/>
-        <w:rPr>
-          <w:lang w:eastAsia="ko-KR"/>
-        </w:rPr>
-      </w:pPr>
-    </w:p>
-    <w:p>
-      <w:pPr>
         <w:rPr>
           <w:lang w:eastAsia="ko-KR"/>
         </w:rPr>
@@ -8932,11 +9052,6 @@
             <w:tcW w:w="4508" w:type="dxa"/>
           </w:tcPr>
           <w:p>
-            <w:pPr>
-              <w:rPr>
-                <w:lang w:eastAsia="ko-KR"/>
-              </w:rPr>
-            </w:pPr>
             <w:r>
               <w:rPr>
                 <w:rFonts w:hint="eastAsia"/>
@@ -8966,7 +9081,21 @@
                 <w:rFonts w:hint="eastAsia"/>
                 <w:lang w:eastAsia="ko-KR"/>
               </w:rPr>
-              <w:t>의</w:t>
+              <w:t>은</w:t>
+            </w:r>
+            <w:r>
+              <w:rPr>
+                <w:rFonts w:hint="eastAsia"/>
+                <w:lang w:eastAsia="ko-KR"/>
+              </w:rPr>
+              <w:t xml:space="preserve"> </w:t>
+            </w:r>
+            <w:r>
+              <w:rPr>
+                <w:rFonts w:hint="eastAsia"/>
+                <w:lang w:eastAsia="ko-KR"/>
+              </w:rPr>
+              <w:t>자신의</w:t>
             </w:r>
             <w:r>
               <w:rPr>
@@ -8990,7 +9119,109 @@
               <w:rPr>
                 <w:rFonts w:hint="eastAsia"/>
               </w:rPr>
-              <w:t>정보를</w:t>
+              <w:t>정보</w:t>
+            </w:r>
+            <w:r>
+              <w:rPr>
+                <w:rFonts w:hint="eastAsia"/>
+                <w:lang w:eastAsia="ko-KR"/>
+              </w:rPr>
+              <w:t>(</w:t>
+            </w:r>
+            <w:r>
+              <w:rPr>
+                <w:rFonts w:hint="eastAsia"/>
+                <w:lang w:eastAsia="ko-KR"/>
+              </w:rPr>
+              <w:t>회사이름</w:t>
+            </w:r>
+            <w:r>
+              <w:rPr>
+                <w:rFonts w:hint="eastAsia"/>
+                <w:lang w:eastAsia="ko-KR"/>
+              </w:rPr>
+              <w:t>,</w:t>
+            </w:r>
+            <w:r>
+              <w:rPr>
+                <w:lang w:eastAsia="ko-KR"/>
+              </w:rPr>
+              <w:t xml:space="preserve"> </w:t>
+            </w:r>
+            <w:r>
+              <w:rPr>
+                <w:rFonts w:hint="eastAsia"/>
+                <w:lang w:eastAsia="ko-KR"/>
+              </w:rPr>
+              <w:t>업무</w:t>
+            </w:r>
+            <w:r>
+              <w:rPr>
+                <w:rFonts w:hint="eastAsia"/>
+                <w:lang w:eastAsia="ko-KR"/>
+              </w:rPr>
+              <w:t>,</w:t>
+            </w:r>
+            <w:r>
+              <w:rPr>
+                <w:lang w:eastAsia="ko-KR"/>
+              </w:rPr>
+              <w:t xml:space="preserve"> </w:t>
+            </w:r>
+            <w:r>
+              <w:rPr>
+                <w:rFonts w:hint="eastAsia"/>
+                <w:lang w:eastAsia="ko-KR"/>
+              </w:rPr>
+              <w:t>인원수</w:t>
+            </w:r>
+            <w:r>
+              <w:rPr>
+                <w:rFonts w:hint="eastAsia"/>
+                <w:lang w:eastAsia="ko-KR"/>
+              </w:rPr>
+              <w:t>,</w:t>
+            </w:r>
+            <w:r>
+              <w:rPr>
+                <w:lang w:eastAsia="ko-KR"/>
+              </w:rPr>
+              <w:t xml:space="preserve"> </w:t>
+            </w:r>
+            <w:r>
+              <w:rPr>
+                <w:rFonts w:hint="eastAsia"/>
+                <w:lang w:eastAsia="ko-KR"/>
+              </w:rPr>
+              <w:t>신청</w:t>
+            </w:r>
+            <w:r>
+              <w:rPr>
+                <w:rFonts w:hint="eastAsia"/>
+                <w:lang w:eastAsia="ko-KR"/>
+              </w:rPr>
+              <w:t xml:space="preserve"> </w:t>
+            </w:r>
+            <w:r>
+              <w:rPr>
+                <w:rFonts w:hint="eastAsia"/>
+                <w:lang w:eastAsia="ko-KR"/>
+              </w:rPr>
+              <w:t>마감일</w:t>
+            </w:r>
+            <w:r>
+              <w:rPr>
+                <w:rFonts w:hint="eastAsia"/>
+                <w:lang w:eastAsia="ko-KR"/>
+              </w:rPr>
+              <w:t>)</w:t>
+            </w:r>
+            <w:r>
+              <w:rPr>
+                <w:rFonts w:hint="eastAsia"/>
+                <w:lang w:eastAsia="ko-KR"/>
+              </w:rPr>
+              <w:t>을</w:t>
             </w:r>
             <w:r>
               <w:rPr>
@@ -9025,11 +9256,6 @@
             <w:tcW w:w="4508" w:type="dxa"/>
           </w:tcPr>
           <w:p>
-            <w:pPr>
-              <w:rPr>
-                <w:lang w:eastAsia="ko-KR"/>
-              </w:rPr>
-            </w:pPr>
             <w:r>
               <w:rPr>
                 <w:rFonts w:hint="eastAsia"/>
@@ -9143,59 +9369,56 @@
     </w:tbl>
     <w:p>
       <w:pPr>
+        <w:rPr>
+          <w:lang w:eastAsia="ko-KR"/>
+        </w:rPr>
+      </w:pPr>
+    </w:p>
+    <w:p>
+      <w:pPr>
+        <w:rPr>
+          <w:rFonts w:hint="eastAsia"/>
+          <w:lang w:eastAsia="ko-KR"/>
+        </w:rPr>
+      </w:pPr>
+    </w:p>
+    <w:p>
+      <w:pPr>
+        <w:widowControl/>
+        <w:wordWrap/>
+        <w:autoSpaceDE/>
+        <w:autoSpaceDN/>
+      </w:pPr>
+    </w:p>
+    <w:p>
+      <w:pPr>
+        <w:widowControl/>
+        <w:wordWrap/>
+        <w:autoSpaceDE/>
+        <w:autoSpaceDN/>
+      </w:pPr>
+    </w:p>
+    <w:p>
+      <w:pPr>
+        <w:widowControl/>
+        <w:wordWrap/>
+        <w:autoSpaceDE/>
+        <w:autoSpaceDN/>
+      </w:pPr>
+    </w:p>
+    <w:p>
+      <w:pPr>
+        <w:widowControl/>
+        <w:wordWrap/>
+        <w:autoSpaceDE/>
+        <w:autoSpaceDN/>
+      </w:pPr>
+    </w:p>
+    <w:p>
+      <w:pPr>
         <w:tabs>
           <w:tab w:val="center" w:pos="4513"/>
         </w:tabs>
-      </w:pPr>
-    </w:p>
-    <w:p>
-      <w:pPr>
-        <w:tabs>
-          <w:tab w:val="center" w:pos="4513"/>
-        </w:tabs>
-        <w:rPr>
-          <w:lang w:eastAsia="ko-KR"/>
-        </w:rPr>
-      </w:pPr>
-    </w:p>
-    <w:p>
-      <w:pPr>
-        <w:tabs>
-          <w:tab w:val="center" w:pos="4513"/>
-        </w:tabs>
-        <w:rPr>
-          <w:lang w:eastAsia="ko-KR"/>
-        </w:rPr>
-      </w:pPr>
-    </w:p>
-    <w:p>
-      <w:pPr>
-        <w:tabs>
-          <w:tab w:val="center" w:pos="4513"/>
-        </w:tabs>
-        <w:rPr>
-          <w:lang w:eastAsia="ko-KR"/>
-        </w:rPr>
-      </w:pPr>
-    </w:p>
-    <w:p>
-      <w:pPr>
-        <w:tabs>
-          <w:tab w:val="center" w:pos="4513"/>
-        </w:tabs>
-        <w:rPr>
-          <w:lang w:eastAsia="ko-KR"/>
-        </w:rPr>
-      </w:pPr>
-    </w:p>
-    <w:p>
-      <w:pPr>
-        <w:tabs>
-          <w:tab w:val="center" w:pos="4513"/>
-        </w:tabs>
-        <w:rPr>
-          <w:lang w:eastAsia="ko-KR"/>
-        </w:rPr>
       </w:pPr>
       <w:r>
         <w:rPr>
@@ -9257,16 +9480,8 @@
             <w:tcW w:w="4508" w:type="dxa"/>
           </w:tcPr>
           <w:p>
-            <w:pPr>
-              <w:rPr>
-                <w:lang w:eastAsia="ko-KR"/>
-              </w:rPr>
-            </w:pPr>
-            <w:r>
-              <w:t>1</w:t>
-            </w:r>
-            <w:r>
-              <w:t xml:space="preserve">. </w:t>
+            <w:r>
+              <w:t xml:space="preserve">1. </w:t>
             </w:r>
             <w:r>
               <w:rPr>
@@ -9376,19 +9591,8 @@
             <w:tcW w:w="4508" w:type="dxa"/>
           </w:tcPr>
           <w:p>
-            <w:pPr>
-              <w:rPr>
-                <w:lang w:eastAsia="ko-KR"/>
-              </w:rPr>
-            </w:pPr>
-            <w:r>
-              <w:t>2</w:t>
-            </w:r>
-            <w:r>
-              <w:t>.</w:t>
-            </w:r>
-            <w:r>
-              <w:t xml:space="preserve"> </w:t>
+            <w:r>
+              <w:t xml:space="preserve">2. </w:t>
             </w:r>
             <w:r>
               <w:rPr>
@@ -9424,194 +9628,6 @@
                 <w:lang w:eastAsia="ko-KR"/>
               </w:rPr>
               <w:t>취소</w:t>
-            </w:r>
-          </w:p>
-        </w:tc>
-      </w:tr>
-      <w:tr>
-        <w:tc>
-          <w:tcPr>
-            <w:tcW w:w="4508" w:type="dxa"/>
-          </w:tcPr>
-          <w:p/>
-        </w:tc>
-        <w:tc>
-          <w:tcPr>
-            <w:tcW w:w="4508" w:type="dxa"/>
-          </w:tcPr>
-          <w:p>
-            <w:pPr>
-              <w:rPr>
-                <w:lang w:eastAsia="ko-KR"/>
-              </w:rPr>
-            </w:pPr>
-            <w:r>
-              <w:rPr>
-                <w:rFonts w:hint="eastAsia"/>
-                <w:lang w:eastAsia="ko-KR"/>
-              </w:rPr>
-              <w:t>3</w:t>
-            </w:r>
-            <w:r>
-              <w:rPr>
-                <w:lang w:eastAsia="ko-KR"/>
-              </w:rPr>
-              <w:t xml:space="preserve">. </w:t>
-            </w:r>
-            <w:r>
-              <w:rPr>
-                <w:rFonts w:hint="eastAsia"/>
-              </w:rPr>
-              <w:t>이메일</w:t>
-            </w:r>
-            <w:r>
-              <w:rPr>
-                <w:rFonts w:hint="eastAsia"/>
-              </w:rPr>
-              <w:t xml:space="preserve"> </w:t>
-            </w:r>
-            <w:r>
-              <w:rPr>
-                <w:rFonts w:hint="eastAsia"/>
-              </w:rPr>
-              <w:t>발송</w:t>
-            </w:r>
-            <w:r>
-              <w:rPr>
-                <w:rFonts w:hint="eastAsia"/>
-              </w:rPr>
-              <w:t xml:space="preserve"> </w:t>
-            </w:r>
-            <w:r>
-              <w:rPr>
-                <w:rFonts w:hint="eastAsia"/>
-                <w:lang w:eastAsia="ko-KR"/>
-              </w:rPr>
-              <w:t>시스템</w:t>
-            </w:r>
-            <w:r>
-              <w:rPr>
-                <w:rFonts w:hint="eastAsia"/>
-                <w:lang w:eastAsia="ko-KR"/>
-              </w:rPr>
-              <w:t xml:space="preserve"> </w:t>
-            </w:r>
-            <w:r>
-              <w:rPr>
-                <w:rFonts w:hint="eastAsia"/>
-                <w:lang w:eastAsia="ko-KR"/>
-              </w:rPr>
-              <w:t>호출</w:t>
-            </w:r>
-          </w:p>
-        </w:tc>
-      </w:tr>
-      <w:tr>
-        <w:tc>
-          <w:tcPr>
-            <w:tcW w:w="4508" w:type="dxa"/>
-          </w:tcPr>
-          <w:p/>
-        </w:tc>
-        <w:tc>
-          <w:tcPr>
-            <w:tcW w:w="4508" w:type="dxa"/>
-          </w:tcPr>
-          <w:p>
-            <w:pPr>
-              <w:rPr>
-                <w:lang w:eastAsia="ko-KR"/>
-              </w:rPr>
-            </w:pPr>
-            <w:r>
-              <w:rPr>
-                <w:rFonts w:hint="eastAsia"/>
-                <w:lang w:eastAsia="ko-KR"/>
-              </w:rPr>
-              <w:t>4</w:t>
-            </w:r>
-            <w:r>
-              <w:rPr>
-                <w:lang w:eastAsia="ko-KR"/>
-              </w:rPr>
-              <w:t xml:space="preserve">. </w:t>
-            </w:r>
-            <w:r>
-              <w:rPr>
-                <w:rFonts w:hint="eastAsia"/>
-                <w:lang w:eastAsia="ko-KR"/>
-              </w:rPr>
-              <w:t>기차</w:t>
-            </w:r>
-            <w:r>
-              <w:rPr>
-                <w:rFonts w:hint="eastAsia"/>
-                <w:lang w:eastAsia="ko-KR"/>
-              </w:rPr>
-              <w:t xml:space="preserve"> </w:t>
-            </w:r>
-            <w:r>
-              <w:rPr>
-                <w:rFonts w:hint="eastAsia"/>
-                <w:lang w:eastAsia="ko-KR"/>
-              </w:rPr>
-              <w:t>예매</w:t>
-            </w:r>
-            <w:r>
-              <w:rPr>
-                <w:rFonts w:hint="eastAsia"/>
-                <w:lang w:eastAsia="ko-KR"/>
-              </w:rPr>
-              <w:t xml:space="preserve"> </w:t>
-            </w:r>
-            <w:r>
-              <w:rPr>
-                <w:rFonts w:hint="eastAsia"/>
-                <w:lang w:eastAsia="ko-KR"/>
-              </w:rPr>
-              <w:t>자동</w:t>
-            </w:r>
-            <w:r>
-              <w:rPr>
-                <w:rFonts w:hint="eastAsia"/>
-                <w:lang w:eastAsia="ko-KR"/>
-              </w:rPr>
-              <w:t xml:space="preserve"> </w:t>
-            </w:r>
-            <w:r>
-              <w:rPr>
-                <w:rFonts w:hint="eastAsia"/>
-                <w:lang w:eastAsia="ko-KR"/>
-              </w:rPr>
-              <w:t>취소</w:t>
-            </w:r>
-            <w:r>
-              <w:rPr>
-                <w:rFonts w:hint="eastAsia"/>
-                <w:lang w:eastAsia="ko-KR"/>
-              </w:rPr>
-              <w:t xml:space="preserve"> </w:t>
-            </w:r>
-            <w:r>
-              <w:rPr>
-                <w:rFonts w:hint="eastAsia"/>
-                <w:lang w:eastAsia="ko-KR"/>
-              </w:rPr>
-              <w:t>시스템</w:t>
-            </w:r>
-            <w:r>
-              <w:rPr>
-                <w:rFonts w:hint="eastAsia"/>
-                <w:lang w:eastAsia="ko-KR"/>
-              </w:rPr>
-              <w:t xml:space="preserve"> </w:t>
-            </w:r>
-            <w:r>
-              <w:rPr>
-                <w:rFonts w:hint="eastAsia"/>
-                <w:lang w:eastAsia="ko-KR"/>
-              </w:rPr>
-              <w:t>호출</w:t>
             </w:r>
           </w:p>
         </w:tc>
@@ -9647,65 +9663,6 @@
         </w:tc>
       </w:tr>
     </w:tbl>
-    <w:p>
-      <w:pPr>
-        <w:tabs>
-          <w:tab w:val="center" w:pos="4513"/>
-        </w:tabs>
-      </w:pPr>
-      <w:r>
-        <w:t>I</w:t>
-      </w:r>
-    </w:p>
-    <w:p>
-      <w:pPr>
-        <w:tabs>
-          <w:tab w:val="center" w:pos="4513"/>
-        </w:tabs>
-      </w:pPr>
-    </w:p>
-    <w:p>
-      <w:pPr>
-        <w:tabs>
-          <w:tab w:val="center" w:pos="4513"/>
-        </w:tabs>
-      </w:pPr>
-    </w:p>
-    <w:p>
-      <w:pPr>
-        <w:tabs>
-          <w:tab w:val="center" w:pos="4513"/>
-        </w:tabs>
-      </w:pPr>
-    </w:p>
-    <w:p>
-      <w:pPr>
-        <w:tabs>
-          <w:tab w:val="center" w:pos="4513"/>
-        </w:tabs>
-      </w:pPr>
-    </w:p>
-    <w:p>
-      <w:pPr>
-        <w:tabs>
-          <w:tab w:val="center" w:pos="4513"/>
-        </w:tabs>
-      </w:pPr>
-    </w:p>
-    <w:p>
-      <w:pPr>
-        <w:tabs>
-          <w:tab w:val="center" w:pos="4513"/>
-        </w:tabs>
-      </w:pPr>
-    </w:p>
-    <w:p>
-      <w:pPr>
-        <w:tabs>
-          <w:tab w:val="center" w:pos="4513"/>
-        </w:tabs>
-      </w:pPr>
-    </w:p>
     <w:p>
       <w:pPr>
         <w:tabs>
@@ -9727,6 +9684,48 @@
         <w:wordWrap/>
         <w:autoSpaceDE/>
         <w:autoSpaceDN/>
+      </w:pPr>
+    </w:p>
+    <w:p>
+      <w:pPr>
+        <w:widowControl/>
+        <w:wordWrap/>
+        <w:autoSpaceDE/>
+        <w:autoSpaceDN/>
+      </w:pPr>
+    </w:p>
+    <w:p>
+      <w:pPr>
+        <w:widowControl/>
+        <w:wordWrap/>
+        <w:autoSpaceDE/>
+        <w:autoSpaceDN/>
+      </w:pPr>
+    </w:p>
+    <w:p>
+      <w:pPr>
+        <w:widowControl/>
+        <w:wordWrap/>
+        <w:autoSpaceDE/>
+        <w:autoSpaceDN/>
+        <w:rPr>
+          <w:rFonts w:hint="eastAsia"/>
+        </w:rPr>
+      </w:pPr>
+    </w:p>
+    <w:p>
+      <w:pPr>
+        <w:widowControl/>
+        <w:wordWrap/>
+        <w:autoSpaceDE/>
+        <w:autoSpaceDN/>
+      </w:pPr>
+    </w:p>
+    <w:p>
+      <w:pPr>
+        <w:tabs>
+          <w:tab w:val="center" w:pos="4513"/>
+        </w:tabs>
       </w:pPr>
       <w:r>
         <w:t>지원정보</w:t>
@@ -9789,11 +9788,6 @@
             <w:tcW w:w="4508" w:type="dxa"/>
           </w:tcPr>
           <w:p>
-            <w:pPr>
-              <w:rPr>
-                <w:lang w:eastAsia="ko-KR"/>
-              </w:rPr>
-            </w:pPr>
             <w:r>
               <w:t xml:space="preserve">1. </w:t>
             </w:r>
@@ -9907,11 +9901,6 @@
             <w:tcW w:w="4508" w:type="dxa"/>
           </w:tcPr>
           <w:p>
-            <w:pPr>
-              <w:rPr>
-                <w:lang w:eastAsia="ko-KR"/>
-              </w:rPr>
-            </w:pPr>
             <w:r>
               <w:t xml:space="preserve">2. </w:t>
             </w:r>
@@ -9963,116 +9952,6 @@
                 <w:lang w:eastAsia="ko-KR"/>
               </w:rPr>
               <w:t>삭제</w:t>
-            </w:r>
-          </w:p>
-        </w:tc>
-      </w:tr>
-      <w:tr>
-        <w:tc>
-          <w:tcPr>
-            <w:tcW w:w="4508" w:type="dxa"/>
-          </w:tcPr>
-          <w:p/>
-        </w:tc>
-        <w:tc>
-          <w:tcPr>
-            <w:tcW w:w="4508" w:type="dxa"/>
-          </w:tcPr>
-          <w:p>
-            <w:pPr>
-              <w:rPr>
-                <w:lang w:eastAsia="ko-KR"/>
-              </w:rPr>
-            </w:pPr>
-            <w:r>
-              <w:rPr>
-                <w:rFonts w:hint="eastAsia"/>
-                <w:lang w:eastAsia="ko-KR"/>
-              </w:rPr>
-              <w:t>3</w:t>
-            </w:r>
-            <w:r>
-              <w:rPr>
-                <w:lang w:eastAsia="ko-KR"/>
-              </w:rPr>
-              <w:t>. 6</w:t>
-            </w:r>
-            <w:r>
-              <w:rPr>
-                <w:rFonts w:hint="eastAsia"/>
-                <w:lang w:eastAsia="ko-KR"/>
-              </w:rPr>
-              <w:t>개월</w:t>
-            </w:r>
-            <w:r>
-              <w:rPr>
-                <w:rFonts w:hint="eastAsia"/>
-                <w:lang w:eastAsia="ko-KR"/>
-              </w:rPr>
-              <w:t xml:space="preserve"> </w:t>
-            </w:r>
-            <w:r>
-              <w:rPr>
-                <w:rFonts w:hint="eastAsia"/>
-                <w:lang w:eastAsia="ko-KR"/>
-              </w:rPr>
-              <w:t>후</w:t>
-            </w:r>
-            <w:r>
-              <w:rPr>
-                <w:rFonts w:hint="eastAsia"/>
-                <w:lang w:eastAsia="ko-KR"/>
-              </w:rPr>
-              <w:t xml:space="preserve"> </w:t>
-            </w:r>
-            <w:r>
-              <w:rPr>
-                <w:rFonts w:hint="eastAsia"/>
-                <w:lang w:eastAsia="ko-KR"/>
-              </w:rPr>
-              <w:t>지원정보</w:t>
-            </w:r>
-            <w:r>
-              <w:rPr>
-                <w:rFonts w:hint="eastAsia"/>
-                <w:lang w:eastAsia="ko-KR"/>
-              </w:rPr>
-              <w:t xml:space="preserve"> </w:t>
-            </w:r>
-            <w:r>
-              <w:rPr>
-                <w:rFonts w:hint="eastAsia"/>
-                <w:lang w:eastAsia="ko-KR"/>
-              </w:rPr>
-              <w:t>자동삭제</w:t>
-            </w:r>
-            <w:r>
-              <w:rPr>
-                <w:rFonts w:hint="eastAsia"/>
-                <w:lang w:eastAsia="ko-KR"/>
-              </w:rPr>
-              <w:t xml:space="preserve"> </w:t>
-            </w:r>
-            <w:r>
-              <w:rPr>
-                <w:rFonts w:hint="eastAsia"/>
-                <w:lang w:eastAsia="ko-KR"/>
-              </w:rPr>
-              <w:t>시스템</w:t>
-            </w:r>
-            <w:r>
-              <w:rPr>
-                <w:rFonts w:hint="eastAsia"/>
-                <w:lang w:eastAsia="ko-KR"/>
-              </w:rPr>
-              <w:t xml:space="preserve"> </w:t>
-            </w:r>
-            <w:r>
-              <w:rPr>
-                <w:rFonts w:hint="eastAsia"/>
-                <w:lang w:eastAsia="ko-KR"/>
-              </w:rPr>
-              <w:t>호출</w:t>
             </w:r>
           </w:p>
         </w:tc>
@@ -10157,16 +10036,721 @@
           <w:tab w:val="center" w:pos="4513"/>
         </w:tabs>
       </w:pPr>
+      <w:r>
+        <w:t>지원</w:t>
+      </w:r>
+      <w:r>
+        <w:rPr>
+          <w:rFonts w:hint="eastAsia"/>
+          <w:lang w:eastAsia="ko-KR"/>
+        </w:rPr>
+        <w:t>자</w:t>
+      </w:r>
+      <w:r>
+        <w:rPr>
+          <w:rFonts w:hint="eastAsia"/>
+          <w:lang w:eastAsia="ko-KR"/>
+        </w:rPr>
+        <w:t xml:space="preserve"> </w:t>
+      </w:r>
+      <w:r>
+        <w:rPr>
+          <w:rFonts w:hint="eastAsia"/>
+          <w:lang w:eastAsia="ko-KR"/>
+        </w:rPr>
+        <w:t>수</w:t>
+      </w:r>
+      <w:r>
+        <w:rPr>
+          <w:rFonts w:hint="eastAsia"/>
+          <w:lang w:eastAsia="ko-KR"/>
+        </w:rPr>
+        <w:t xml:space="preserve"> </w:t>
+      </w:r>
+      <w:r>
+        <w:rPr>
+          <w:rFonts w:hint="eastAsia"/>
+          <w:lang w:eastAsia="ko-KR"/>
+        </w:rPr>
+        <w:t>출력</w:t>
+      </w:r>
+    </w:p>
+    <w:tbl>
+      <w:tblPr>
+        <w:tblStyle w:val="a4"/>
+        <w:tblpPr w:leftFromText="142" w:rightFromText="142" w:vertAnchor="text" w:horzAnchor="margin" w:tblpY="148"/>
+        <w:tblW w:w="0" w:type="auto"/>
+        <w:tblLook w:val="04A0" w:firstRow="1" w:lastRow="0" w:firstColumn="1" w:lastColumn="0" w:noHBand="0" w:noVBand="1"/>
+      </w:tblPr>
+      <w:tblGrid>
+        <w:gridCol w:w="4508"/>
+        <w:gridCol w:w="4508"/>
+      </w:tblGrid>
+      <w:tr>
+        <w:tc>
+          <w:tcPr>
+            <w:tcW w:w="4508" w:type="dxa"/>
+          </w:tcPr>
+          <w:p>
+            <w:r>
+              <w:rPr>
+                <w:rFonts w:hint="eastAsia"/>
+              </w:rPr>
+              <w:t>A</w:t>
+            </w:r>
+            <w:r>
+              <w:t>ctor action</w:t>
+            </w:r>
+          </w:p>
+        </w:tc>
+        <w:tc>
+          <w:tcPr>
+            <w:tcW w:w="4508" w:type="dxa"/>
+          </w:tcPr>
+          <w:p>
+            <w:r>
+              <w:rPr>
+                <w:rFonts w:hint="eastAsia"/>
+              </w:rPr>
+              <w:t>S</w:t>
+            </w:r>
+            <w:r>
+              <w:t>ystem response</w:t>
+            </w:r>
+          </w:p>
+        </w:tc>
+      </w:tr>
+      <w:tr>
+        <w:tc>
+          <w:tcPr>
+            <w:tcW w:w="4508" w:type="dxa"/>
+          </w:tcPr>
+          <w:p>
+            <w:r>
+              <w:t xml:space="preserve">1. </w:t>
+            </w:r>
+            <w:r>
+              <w:rPr>
+                <w:rFonts w:hint="eastAsia"/>
+                <w:lang w:eastAsia="ko-KR"/>
+              </w:rPr>
+              <w:t>회사</w:t>
+            </w:r>
+            <w:r>
+              <w:rPr>
+                <w:rFonts w:hint="eastAsia"/>
+                <w:lang w:eastAsia="ko-KR"/>
+              </w:rPr>
+              <w:t xml:space="preserve"> </w:t>
+            </w:r>
+            <w:r>
+              <w:rPr>
+                <w:rFonts w:hint="eastAsia"/>
+                <w:lang w:eastAsia="ko-KR"/>
+              </w:rPr>
+              <w:t>회원의</w:t>
+            </w:r>
+            <w:r>
+              <w:rPr>
+                <w:rFonts w:hint="eastAsia"/>
+                <w:lang w:eastAsia="ko-KR"/>
+              </w:rPr>
+              <w:t xml:space="preserve"> </w:t>
+            </w:r>
+            <w:r>
+              <w:rPr>
+                <w:rFonts w:hint="eastAsia"/>
+                <w:lang w:eastAsia="ko-KR"/>
+              </w:rPr>
+              <w:t>현재까지</w:t>
+            </w:r>
+            <w:r>
+              <w:rPr>
+                <w:rFonts w:hint="eastAsia"/>
+                <w:lang w:eastAsia="ko-KR"/>
+              </w:rPr>
+              <w:t xml:space="preserve"> </w:t>
+            </w:r>
+            <w:r>
+              <w:rPr>
+                <w:rFonts w:hint="eastAsia"/>
+                <w:lang w:eastAsia="ko-KR"/>
+              </w:rPr>
+              <w:t>등록한</w:t>
+            </w:r>
+            <w:r>
+              <w:rPr>
+                <w:rFonts w:hint="eastAsia"/>
+                <w:lang w:eastAsia="ko-KR"/>
+              </w:rPr>
+              <w:t xml:space="preserve"> </w:t>
+            </w:r>
+            <w:r>
+              <w:rPr>
+                <w:rFonts w:hint="eastAsia"/>
+                <w:lang w:eastAsia="ko-KR"/>
+              </w:rPr>
+              <w:t>모든</w:t>
+            </w:r>
+            <w:r>
+              <w:rPr>
+                <w:rFonts w:hint="eastAsia"/>
+                <w:lang w:eastAsia="ko-KR"/>
+              </w:rPr>
+              <w:t xml:space="preserve"> </w:t>
+            </w:r>
+            <w:r>
+              <w:rPr>
+                <w:rFonts w:hint="eastAsia"/>
+                <w:lang w:eastAsia="ko-KR"/>
+              </w:rPr>
+              <w:t>채용정보에</w:t>
+            </w:r>
+            <w:r>
+              <w:rPr>
+                <w:rFonts w:hint="eastAsia"/>
+                <w:lang w:eastAsia="ko-KR"/>
+              </w:rPr>
+              <w:t xml:space="preserve"> </w:t>
+            </w:r>
+            <w:r>
+              <w:rPr>
+                <w:rFonts w:hint="eastAsia"/>
+                <w:lang w:eastAsia="ko-KR"/>
+              </w:rPr>
+              <w:t>대해</w:t>
+            </w:r>
+            <w:r>
+              <w:rPr>
+                <w:rFonts w:hint="eastAsia"/>
+                <w:lang w:eastAsia="ko-KR"/>
+              </w:rPr>
+              <w:t xml:space="preserve"> </w:t>
+            </w:r>
+            <w:r>
+              <w:rPr>
+                <w:rFonts w:hint="eastAsia"/>
+                <w:lang w:eastAsia="ko-KR"/>
+              </w:rPr>
+              <w:t>신청</w:t>
+            </w:r>
+            <w:r>
+              <w:rPr>
+                <w:rFonts w:hint="eastAsia"/>
+                <w:lang w:eastAsia="ko-KR"/>
+              </w:rPr>
+              <w:t xml:space="preserve"> </w:t>
+            </w:r>
+            <w:r>
+              <w:rPr>
+                <w:rFonts w:hint="eastAsia"/>
+                <w:lang w:eastAsia="ko-KR"/>
+              </w:rPr>
+              <w:t>마감시간</w:t>
+            </w:r>
+            <w:r>
+              <w:rPr>
+                <w:rFonts w:hint="eastAsia"/>
+                <w:lang w:eastAsia="ko-KR"/>
+              </w:rPr>
+              <w:t xml:space="preserve"> </w:t>
+            </w:r>
+            <w:r>
+              <w:rPr>
+                <w:rFonts w:hint="eastAsia"/>
+                <w:lang w:eastAsia="ko-KR"/>
+              </w:rPr>
+              <w:t>기준</w:t>
+            </w:r>
+            <w:r>
+              <w:rPr>
+                <w:rFonts w:hint="eastAsia"/>
+                <w:lang w:eastAsia="ko-KR"/>
+              </w:rPr>
+              <w:t xml:space="preserve"> </w:t>
+            </w:r>
+            <w:r>
+              <w:rPr>
+                <w:rFonts w:hint="eastAsia"/>
+                <w:lang w:eastAsia="ko-KR"/>
+              </w:rPr>
+              <w:t>업무별</w:t>
+            </w:r>
+            <w:r>
+              <w:rPr>
+                <w:rFonts w:hint="eastAsia"/>
+                <w:lang w:eastAsia="ko-KR"/>
+              </w:rPr>
+              <w:t xml:space="preserve"> </w:t>
+            </w:r>
+            <w:r>
+              <w:rPr>
+                <w:rFonts w:hint="eastAsia"/>
+                <w:lang w:eastAsia="ko-KR"/>
+              </w:rPr>
+              <w:t>지원자수</w:t>
+            </w:r>
+            <w:r>
+              <w:rPr>
+                <w:rFonts w:hint="eastAsia"/>
+                <w:lang w:eastAsia="ko-KR"/>
+              </w:rPr>
+              <w:t xml:space="preserve"> </w:t>
+            </w:r>
+            <w:r>
+              <w:rPr>
+                <w:rFonts w:hint="eastAsia"/>
+                <w:lang w:eastAsia="ko-KR"/>
+              </w:rPr>
+              <w:t>출력</w:t>
+            </w:r>
+            <w:r>
+              <w:rPr>
+                <w:rFonts w:hint="eastAsia"/>
+                <w:lang w:eastAsia="ko-KR"/>
+              </w:rPr>
+              <w:t xml:space="preserve"> </w:t>
+            </w:r>
+            <w:r>
+              <w:rPr>
+                <w:rFonts w:hint="eastAsia"/>
+                <w:lang w:eastAsia="ko-KR"/>
+              </w:rPr>
+              <w:t>요청</w:t>
+            </w:r>
+          </w:p>
+        </w:tc>
+        <w:tc>
+          <w:tcPr>
+            <w:tcW w:w="4508" w:type="dxa"/>
+          </w:tcPr>
+          <w:p>
+            <w:r>
+              <w:rPr>
+                <w:rFonts w:hint="eastAsia"/>
+              </w:rPr>
+              <w:t>2</w:t>
+            </w:r>
+            <w:r>
+              <w:t xml:space="preserve">. </w:t>
+            </w:r>
+            <w:r>
+              <w:rPr>
+                <w:rFonts w:hint="eastAsia"/>
+                <w:lang w:eastAsia="ko-KR"/>
+              </w:rPr>
+              <w:t>요청된</w:t>
+            </w:r>
+            <w:r>
+              <w:rPr>
+                <w:rFonts w:hint="eastAsia"/>
+                <w:lang w:eastAsia="ko-KR"/>
+              </w:rPr>
+              <w:t xml:space="preserve"> </w:t>
+            </w:r>
+            <w:r>
+              <w:rPr>
+                <w:rFonts w:hint="eastAsia"/>
+                <w:lang w:eastAsia="ko-KR"/>
+              </w:rPr>
+              <w:t>정보</w:t>
+            </w:r>
+            <w:r>
+              <w:rPr>
+                <w:rFonts w:hint="eastAsia"/>
+                <w:lang w:eastAsia="ko-KR"/>
+              </w:rPr>
+              <w:t xml:space="preserve"> </w:t>
+            </w:r>
+            <w:r>
+              <w:rPr>
+                <w:rFonts w:hint="eastAsia"/>
+                <w:lang w:eastAsia="ko-KR"/>
+              </w:rPr>
+              <w:t>화면</w:t>
+            </w:r>
+            <w:r>
+              <w:rPr>
+                <w:rFonts w:hint="eastAsia"/>
+                <w:lang w:eastAsia="ko-KR"/>
+              </w:rPr>
+              <w:t xml:space="preserve"> </w:t>
+            </w:r>
+            <w:r>
+              <w:rPr>
+                <w:rFonts w:hint="eastAsia"/>
+                <w:lang w:eastAsia="ko-KR"/>
+              </w:rPr>
+              <w:t>출력</w:t>
+            </w:r>
+          </w:p>
+        </w:tc>
+      </w:tr>
+    </w:tbl>
+    <w:p/>
+    <w:p>
+      <w:pPr>
+        <w:rPr>
+          <w:lang w:eastAsia="ko-KR"/>
+        </w:rPr>
+      </w:pPr>
     </w:p>
     <w:p>
       <w:pPr>
-        <w:tabs>
-          <w:tab w:val="center" w:pos="4513"/>
-        </w:tabs>
+        <w:rPr>
+          <w:lang w:eastAsia="ko-KR"/>
+        </w:rPr>
       </w:pPr>
     </w:p>
     <w:p>
       <w:pPr>
+        <w:rPr>
+          <w:lang w:eastAsia="ko-KR"/>
+        </w:rPr>
+      </w:pPr>
+    </w:p>
+    <w:p>
+      <w:pPr>
+        <w:rPr>
+          <w:lang w:eastAsia="ko-KR"/>
+        </w:rPr>
+      </w:pPr>
+    </w:p>
+    <w:p>
+      <w:pPr>
+        <w:rPr>
+          <w:lang w:eastAsia="ko-KR"/>
+        </w:rPr>
+      </w:pPr>
+    </w:p>
+    <w:p>
+      <w:pPr>
+        <w:rPr>
+          <w:lang w:eastAsia="ko-KR"/>
+        </w:rPr>
+      </w:pPr>
+    </w:p>
+    <w:p>
+      <w:r>
+        <w:rPr>
+          <w:rFonts w:hint="eastAsia"/>
+          <w:lang w:eastAsia="ko-KR"/>
+        </w:rPr>
+        <w:t>지원</w:t>
+      </w:r>
+      <w:r>
+        <w:rPr>
+          <w:rFonts w:hint="eastAsia"/>
+          <w:lang w:eastAsia="ko-KR"/>
+        </w:rPr>
+        <w:t xml:space="preserve"> </w:t>
+      </w:r>
+      <w:r>
+        <w:rPr>
+          <w:rFonts w:hint="eastAsia"/>
+          <w:lang w:eastAsia="ko-KR"/>
+        </w:rPr>
+        <w:t>횟수</w:t>
+      </w:r>
+      <w:r>
+        <w:rPr>
+          <w:rFonts w:hint="eastAsia"/>
+          <w:lang w:eastAsia="ko-KR"/>
+        </w:rPr>
+        <w:t xml:space="preserve"> </w:t>
+      </w:r>
+      <w:r>
+        <w:rPr>
+          <w:rFonts w:hint="eastAsia"/>
+          <w:lang w:eastAsia="ko-KR"/>
+        </w:rPr>
+        <w:t>출력</w:t>
+      </w:r>
+    </w:p>
+    <w:tbl>
+      <w:tblPr>
+        <w:tblStyle w:val="a4"/>
+        <w:tblpPr w:leftFromText="142" w:rightFromText="142" w:vertAnchor="text" w:horzAnchor="margin" w:tblpY="148"/>
+        <w:tblW w:w="0" w:type="auto"/>
+        <w:tblLook w:val="04A0" w:firstRow="1" w:lastRow="0" w:firstColumn="1" w:lastColumn="0" w:noHBand="0" w:noVBand="1"/>
+      </w:tblPr>
+      <w:tblGrid>
+        <w:gridCol w:w="4508"/>
+        <w:gridCol w:w="4508"/>
+      </w:tblGrid>
+      <w:tr>
+        <w:tc>
+          <w:tcPr>
+            <w:tcW w:w="4508" w:type="dxa"/>
+          </w:tcPr>
+          <w:p>
+            <w:r>
+              <w:rPr>
+                <w:rFonts w:hint="eastAsia"/>
+              </w:rPr>
+              <w:t>A</w:t>
+            </w:r>
+            <w:r>
+              <w:t>ctor action</w:t>
+            </w:r>
+          </w:p>
+        </w:tc>
+        <w:tc>
+          <w:tcPr>
+            <w:tcW w:w="4508" w:type="dxa"/>
+          </w:tcPr>
+          <w:p>
+            <w:r>
+              <w:rPr>
+                <w:rFonts w:hint="eastAsia"/>
+              </w:rPr>
+              <w:t>S</w:t>
+            </w:r>
+            <w:r>
+              <w:t>ystem response</w:t>
+            </w:r>
+          </w:p>
+        </w:tc>
+      </w:tr>
+      <w:tr>
+        <w:tc>
+          <w:tcPr>
+            <w:tcW w:w="4508" w:type="dxa"/>
+          </w:tcPr>
+          <w:p>
+            <w:r>
+              <w:rPr>
+                <w:rFonts w:hint="eastAsia"/>
+              </w:rPr>
+              <w:t xml:space="preserve">1. </w:t>
+            </w:r>
+            <w:r>
+              <w:rPr>
+                <w:rFonts w:hint="eastAsia"/>
+              </w:rPr>
+              <w:t>일반</w:t>
+            </w:r>
+            <w:r>
+              <w:rPr>
+                <w:rFonts w:hint="eastAsia"/>
+              </w:rPr>
+              <w:t xml:space="preserve"> </w:t>
+            </w:r>
+            <w:r>
+              <w:rPr>
+                <w:rFonts w:hint="eastAsia"/>
+              </w:rPr>
+              <w:t>회원</w:t>
+            </w:r>
+            <w:r>
+              <w:rPr>
+                <w:rFonts w:hint="eastAsia"/>
+                <w:lang w:eastAsia="ko-KR"/>
+              </w:rPr>
+              <w:t>의</w:t>
+            </w:r>
+            <w:r>
+              <w:rPr>
+                <w:rFonts w:hint="eastAsia"/>
+                <w:lang w:eastAsia="ko-KR"/>
+              </w:rPr>
+              <w:t xml:space="preserve"> </w:t>
+            </w:r>
+            <w:r>
+              <w:rPr>
+                <w:rFonts w:hint="eastAsia"/>
+                <w:lang w:eastAsia="ko-KR"/>
+              </w:rPr>
+              <w:t>지원한</w:t>
+            </w:r>
+            <w:r>
+              <w:rPr>
+                <w:rFonts w:hint="eastAsia"/>
+                <w:lang w:eastAsia="ko-KR"/>
+              </w:rPr>
+              <w:t xml:space="preserve"> </w:t>
+            </w:r>
+            <w:r>
+              <w:rPr>
+                <w:rFonts w:hint="eastAsia"/>
+                <w:lang w:eastAsia="ko-KR"/>
+              </w:rPr>
+              <w:t>정보에</w:t>
+            </w:r>
+            <w:r>
+              <w:rPr>
+                <w:rFonts w:hint="eastAsia"/>
+                <w:lang w:eastAsia="ko-KR"/>
+              </w:rPr>
+              <w:t xml:space="preserve"> </w:t>
+            </w:r>
+            <w:r>
+              <w:rPr>
+                <w:rFonts w:hint="eastAsia"/>
+                <w:lang w:eastAsia="ko-KR"/>
+              </w:rPr>
+              <w:t>대해</w:t>
+            </w:r>
+            <w:r>
+              <w:rPr>
+                <w:rFonts w:hint="eastAsia"/>
+                <w:lang w:eastAsia="ko-KR"/>
+              </w:rPr>
+              <w:t xml:space="preserve"> </w:t>
+            </w:r>
+            <w:r>
+              <w:rPr>
+                <w:rFonts w:hint="eastAsia"/>
+                <w:lang w:eastAsia="ko-KR"/>
+              </w:rPr>
+              <w:t>마감시간</w:t>
+            </w:r>
+            <w:r>
+              <w:rPr>
+                <w:rFonts w:hint="eastAsia"/>
+                <w:lang w:eastAsia="ko-KR"/>
+              </w:rPr>
+              <w:t xml:space="preserve"> </w:t>
+            </w:r>
+            <w:r>
+              <w:rPr>
+                <w:rFonts w:hint="eastAsia"/>
+                <w:lang w:eastAsia="ko-KR"/>
+              </w:rPr>
+              <w:t>기준</w:t>
+            </w:r>
+            <w:r>
+              <w:rPr>
+                <w:rFonts w:hint="eastAsia"/>
+                <w:lang w:eastAsia="ko-KR"/>
+              </w:rPr>
+              <w:t xml:space="preserve"> </w:t>
+            </w:r>
+            <w:r>
+              <w:rPr>
+                <w:rFonts w:hint="eastAsia"/>
+                <w:lang w:eastAsia="ko-KR"/>
+              </w:rPr>
+              <w:t>월별</w:t>
+            </w:r>
+            <w:r>
+              <w:rPr>
+                <w:rFonts w:hint="eastAsia"/>
+                <w:lang w:eastAsia="ko-KR"/>
+              </w:rPr>
+              <w:t xml:space="preserve"> </w:t>
+            </w:r>
+            <w:r>
+              <w:rPr>
+                <w:rFonts w:hint="eastAsia"/>
+                <w:lang w:eastAsia="ko-KR"/>
+              </w:rPr>
+              <w:t>지원횟수</w:t>
+            </w:r>
+            <w:r>
+              <w:rPr>
+                <w:rFonts w:hint="eastAsia"/>
+                <w:lang w:eastAsia="ko-KR"/>
+              </w:rPr>
+              <w:t xml:space="preserve"> </w:t>
+            </w:r>
+            <w:r>
+              <w:rPr>
+                <w:rFonts w:hint="eastAsia"/>
+                <w:lang w:eastAsia="ko-KR"/>
+              </w:rPr>
+              <w:t>출력</w:t>
+            </w:r>
+            <w:r>
+              <w:rPr>
+                <w:rFonts w:hint="eastAsia"/>
+                <w:lang w:eastAsia="ko-KR"/>
+              </w:rPr>
+              <w:t xml:space="preserve"> </w:t>
+            </w:r>
+            <w:r>
+              <w:rPr>
+                <w:rFonts w:hint="eastAsia"/>
+                <w:lang w:eastAsia="ko-KR"/>
+              </w:rPr>
+              <w:t>요청</w:t>
+            </w:r>
+          </w:p>
+        </w:tc>
+        <w:tc>
+          <w:tcPr>
+            <w:tcW w:w="4508" w:type="dxa"/>
+          </w:tcPr>
+          <w:p>
+            <w:r>
+              <w:rPr>
+                <w:rFonts w:hint="eastAsia"/>
+              </w:rPr>
+              <w:t>2</w:t>
+            </w:r>
+            <w:r>
+              <w:t xml:space="preserve">. </w:t>
+            </w:r>
+            <w:r>
+              <w:rPr>
+                <w:rFonts w:hint="eastAsia"/>
+                <w:lang w:eastAsia="ko-KR"/>
+              </w:rPr>
+              <w:t>요청된</w:t>
+            </w:r>
+            <w:r>
+              <w:rPr>
+                <w:rFonts w:hint="eastAsia"/>
+                <w:lang w:eastAsia="ko-KR"/>
+              </w:rPr>
+              <w:t xml:space="preserve"> </w:t>
+            </w:r>
+            <w:r>
+              <w:rPr>
+                <w:rFonts w:hint="eastAsia"/>
+                <w:lang w:eastAsia="ko-KR"/>
+              </w:rPr>
+              <w:t>정보</w:t>
+            </w:r>
+            <w:r>
+              <w:rPr>
+                <w:rFonts w:hint="eastAsia"/>
+                <w:lang w:eastAsia="ko-KR"/>
+              </w:rPr>
+              <w:t xml:space="preserve"> </w:t>
+            </w:r>
+            <w:r>
+              <w:rPr>
+                <w:rFonts w:hint="eastAsia"/>
+                <w:lang w:eastAsia="ko-KR"/>
+              </w:rPr>
+              <w:t>화면</w:t>
+            </w:r>
+            <w:r>
+              <w:rPr>
+                <w:rFonts w:hint="eastAsia"/>
+                <w:lang w:eastAsia="ko-KR"/>
+              </w:rPr>
+              <w:t xml:space="preserve"> </w:t>
+            </w:r>
+            <w:r>
+              <w:rPr>
+                <w:rFonts w:hint="eastAsia"/>
+                <w:lang w:eastAsia="ko-KR"/>
+              </w:rPr>
+              <w:t>출력</w:t>
+            </w:r>
+          </w:p>
+        </w:tc>
+      </w:tr>
+    </w:tbl>
+    <w:p/>
+    <w:p>
+      <w:pPr>
+        <w:widowControl/>
+        <w:wordWrap/>
+        <w:autoSpaceDE/>
+        <w:autoSpaceDN/>
         <w:rPr>
           <w:lang w:eastAsia="ko-KR"/>
         </w:rPr>
@@ -11047,7 +11631,7 @@
         <w:rFonts w:asciiTheme="minorHAnsi" w:eastAsiaTheme="minorEastAsia" w:hAnsiTheme="minorHAnsi" w:cstheme="minorBidi"/>
         <w:kern w:val="2"/>
         <w:szCs w:val="24"/>
-        <w:lang w:val="en-US" w:eastAsia="ko-Kore-KR" w:bidi="ar-SA"/>
+        <w:lang w:val="en-US" w:bidi="ar-SA"/>
         <w14:ligatures w14:val="standardContextual"/>
       </w:rPr>
     </w:rPrDefault>

</xml_diff>